<commit_message>
changed doc and xlx for fig and tables
</commit_message>
<xml_diff>
--- a/figure1.docx
+++ b/figure1.docx
@@ -3,11 +3,6 @@
 <w:document xmlns:ve="http://schemas.openxmlformats.org/markup-compatibility/2006" xmlns:o="urn:schemas-microsoft-com:office:office" xmlns:r="http://schemas.openxmlformats.org/officeDocument/2006/relationships" xmlns:m="http://schemas.openxmlformats.org/officeDocument/2006/math" xmlns:v="urn:schemas-microsoft-com:vml" xmlns:wp="http://schemas.openxmlformats.org/drawingml/2006/wordprocessingDrawing" xmlns:w10="urn:schemas-microsoft-com:office:word" xmlns:w="http://schemas.openxmlformats.org/wordprocessingml/2006/main" xmlns:wne="http://schemas.microsoft.com/office/word/2006/wordml">
   <w:body>
     <w:p>
-      <w:r>
-        <w:rPr>
-          <w:noProof/>
-        </w:rPr>
-      </w:r>
       <w:r>
         <w:pict>
           <v:group id="_x0000_s1027" editas="canvas" style="width:468pt;height:280.8pt;mso-position-horizontal-relative:char;mso-position-vertical-relative:line" coordorigin="2529,1102" coordsize="7200,4320">
@@ -40,6 +35,26 @@
               <v:stroke joinstyle="miter"/>
               <v:path gradientshapeok="t" o:connecttype="rect"/>
             </v:shapetype>
+            <v:shape id="_x0000_s1040" type="#_x0000_t202" style="position:absolute;left:5631;top:2682;width:1053;height:646" stroked="f">
+              <v:textbox>
+                <w:txbxContent>
+                  <w:p>
+                    <w:pPr>
+                      <w:jc w:val="center"/>
+                      <w:rPr>
+                        <w:sz w:val="40"/>
+                      </w:rPr>
+                    </w:pPr>
+                    <w:r>
+                      <w:rPr>
+                        <w:sz w:val="40"/>
+                      </w:rPr>
+                      <w:t>?</w:t>
+                    </w:r>
+                  </w:p>
+                </w:txbxContent>
+              </v:textbox>
+            </v:shape>
             <v:shape id="_x0000_s1028" type="#_x0000_t202" style="position:absolute;left:3030;top:2682;width:2601;height:963" stroked="f">
               <v:textbox>
                 <w:txbxContent>

</xml_diff>